<commit_message>
updtaed manual based on Jason's comment
</commit_message>
<xml_diff>
--- a/docs/Manual/Figure/BDBladeInput.docx
+++ b/docs/Manual/Figure/BDBladeInput.docx
@@ -43,6 +43,81 @@
         </w:rPr>
         <w:t>NREL 5MW Blade</w:t>
       </w:r>
+    </w:p>
+    <w:p>
+      <w:pPr>
+        <w:rPr>
+          <w:rFonts w:ascii="Courier New" w:hAnsi="Courier New" w:cs="Courier New"/>
+          <w:sz w:val="20"/>
+          <w:szCs w:val="20"/>
+        </w:rPr>
+      </w:pPr>
+      <w:r>
+        <w:rPr>
+          <w:rFonts w:ascii="Courier New" w:hAnsi="Courier New" w:cs="Courier New"/>
+          <w:sz w:val="20"/>
+          <w:szCs w:val="20"/>
+        </w:rPr>
+        <w:t xml:space="preserve"> ---------------------- BLADE PARAMETERS --------------------------------------</w:t>
+      </w:r>
+    </w:p>
+    <w:p>
+      <w:pPr>
+        <w:rPr>
+          <w:rFonts w:ascii="Courier New" w:hAnsi="Courier New" w:cs="Courier New"/>
+          <w:sz w:val="20"/>
+          <w:szCs w:val="20"/>
+        </w:rPr>
+      </w:pPr>
+      <w:r>
+        <w:rPr>
+          <w:rFonts w:ascii="Courier New" w:hAnsi="Courier New" w:cs="Courier New"/>
+          <w:sz w:val="20"/>
+          <w:szCs w:val="20"/>
+        </w:rPr>
+        <w:t>49   station_total    - Number of blade input stations (-)</w:t>
+      </w:r>
+    </w:p>
+    <w:p>
+      <w:pPr>
+        <w:rPr>
+          <w:rFonts w:ascii="Courier New" w:hAnsi="Courier New" w:cs="Courier New"/>
+          <w:sz w:val="20"/>
+          <w:szCs w:val="20"/>
+        </w:rPr>
+      </w:pPr>
+      <w:r>
+        <w:rPr>
+          <w:rFonts w:ascii="Courier New" w:hAnsi="Courier New" w:cs="Courier New"/>
+          <w:sz w:val="20"/>
+          <w:szCs w:val="20"/>
+        </w:rPr>
+        <w:t xml:space="preserve"> 1   damp_type</w:t>
+      </w:r>
+      <w:r>
+        <w:rPr>
+          <w:rFonts w:ascii="Courier New" w:hAnsi="Courier New" w:cs="Courier New"/>
+          <w:sz w:val="20"/>
+          <w:szCs w:val="20"/>
+        </w:rPr>
+        <w:t xml:space="preserve">        - Damping flag: 0: no damping; 1: </w:t>
+      </w:r>
+      <w:r>
+        <w:rPr>
+          <w:rFonts w:ascii="Courier New" w:hAnsi="Courier New" w:cs="Courier New"/>
+          <w:sz w:val="20"/>
+          <w:szCs w:val="20"/>
+        </w:rPr>
+        <w:t>viscous damping</w:t>
+      </w:r>
+      <w:r>
+        <w:rPr>
+          <w:rFonts w:ascii="Courier New" w:hAnsi="Courier New" w:cs="Courier New"/>
+          <w:sz w:val="20"/>
+          <w:szCs w:val="20"/>
+        </w:rPr>
+        <w:t xml:space="preserve"> (switch)</w:t>
+      </w:r>
       <w:bookmarkStart w:id="0" w:name="_GoBack"/>
       <w:bookmarkEnd w:id="0"/>
     </w:p>
@@ -60,57 +135,6 @@
           <w:sz w:val="20"/>
           <w:szCs w:val="20"/>
         </w:rPr>
-        <w:t xml:space="preserve"> ---------------------- BLADE PARAMETERS --------------------------------------</w:t>
-      </w:r>
-    </w:p>
-    <w:p>
-      <w:pPr>
-        <w:rPr>
-          <w:rFonts w:ascii="Courier New" w:hAnsi="Courier New" w:cs="Courier New"/>
-          <w:sz w:val="20"/>
-          <w:szCs w:val="20"/>
-        </w:rPr>
-      </w:pPr>
-      <w:r>
-        <w:rPr>
-          <w:rFonts w:ascii="Courier New" w:hAnsi="Courier New" w:cs="Courier New"/>
-          <w:sz w:val="20"/>
-          <w:szCs w:val="20"/>
-        </w:rPr>
-        <w:t>49   station_total    - Number of blade input stations (-)</w:t>
-      </w:r>
-    </w:p>
-    <w:p>
-      <w:pPr>
-        <w:rPr>
-          <w:rFonts w:ascii="Courier New" w:hAnsi="Courier New" w:cs="Courier New"/>
-          <w:sz w:val="20"/>
-          <w:szCs w:val="20"/>
-        </w:rPr>
-      </w:pPr>
-      <w:r>
-        <w:rPr>
-          <w:rFonts w:ascii="Courier New" w:hAnsi="Courier New" w:cs="Courier New"/>
-          <w:sz w:val="20"/>
-          <w:szCs w:val="20"/>
-        </w:rPr>
-        <w:t xml:space="preserve"> 1   damp_flag        - Damping flag: 0: no damping; 1: damped</w:t>
-      </w:r>
-    </w:p>
-    <w:p>
-      <w:pPr>
-        <w:rPr>
-          <w:rFonts w:ascii="Courier New" w:hAnsi="Courier New" w:cs="Courier New"/>
-          <w:sz w:val="20"/>
-          <w:szCs w:val="20"/>
-        </w:rPr>
-      </w:pPr>
-      <w:r>
-        <w:rPr>
-          <w:rFonts w:ascii="Courier New" w:hAnsi="Courier New" w:cs="Courier New"/>
-          <w:sz w:val="20"/>
-          <w:szCs w:val="20"/>
-        </w:rPr>
         <w:t xml:space="preserve">  ---------------------- DAMPING COEFFICIENT------------------------------------</w:t>
       </w:r>
     </w:p>
@@ -145,7 +169,95 @@
           <w:sz w:val="20"/>
           <w:szCs w:val="20"/>
         </w:rPr>
-        <w:t xml:space="preserve">   (-)        (-)        (-)        (-)        (-)        (-)</w:t>
+        <w:t xml:space="preserve">   (s</w:t>
+      </w:r>
+      <w:r>
+        <w:rPr>
+          <w:rFonts w:ascii="Courier New" w:hAnsi="Courier New" w:cs="Courier New"/>
+          <w:sz w:val="20"/>
+          <w:szCs w:val="20"/>
+        </w:rPr>
+        <w:t>)        (</w:t>
+      </w:r>
+      <w:r>
+        <w:rPr>
+          <w:rFonts w:ascii="Courier New" w:hAnsi="Courier New" w:cs="Courier New"/>
+          <w:sz w:val="20"/>
+          <w:szCs w:val="20"/>
+        </w:rPr>
+        <w:t>s</w:t>
+      </w:r>
+      <w:r>
+        <w:rPr>
+          <w:rFonts w:ascii="Courier New" w:hAnsi="Courier New" w:cs="Courier New"/>
+          <w:sz w:val="20"/>
+          <w:szCs w:val="20"/>
+        </w:rPr>
+        <w:t>)        (</w:t>
+      </w:r>
+      <w:r>
+        <w:rPr>
+          <w:rFonts w:ascii="Courier New" w:hAnsi="Courier New" w:cs="Courier New"/>
+          <w:sz w:val="20"/>
+          <w:szCs w:val="20"/>
+        </w:rPr>
+        <w:t>s</w:t>
+      </w:r>
+      <w:r>
+        <w:rPr>
+          <w:rFonts w:ascii="Courier New" w:hAnsi="Courier New" w:cs="Courier New"/>
+          <w:sz w:val="20"/>
+          <w:szCs w:val="20"/>
+        </w:rPr>
+        <w:t>)        (</w:t>
+      </w:r>
+      <w:r>
+        <w:rPr>
+          <w:rFonts w:ascii="Courier New" w:hAnsi="Courier New" w:cs="Courier New"/>
+          <w:sz w:val="20"/>
+          <w:szCs w:val="20"/>
+        </w:rPr>
+        <w:t>s</w:t>
+      </w:r>
+      <w:r>
+        <w:rPr>
+          <w:rFonts w:ascii="Courier New" w:hAnsi="Courier New" w:cs="Courier New"/>
+          <w:sz w:val="20"/>
+          <w:szCs w:val="20"/>
+        </w:rPr>
+        <w:t>)        (</w:t>
+      </w:r>
+      <w:r>
+        <w:rPr>
+          <w:rFonts w:ascii="Courier New" w:hAnsi="Courier New" w:cs="Courier New"/>
+          <w:sz w:val="20"/>
+          <w:szCs w:val="20"/>
+        </w:rPr>
+        <w:t>s</w:t>
+      </w:r>
+      <w:r>
+        <w:rPr>
+          <w:rFonts w:ascii="Courier New" w:hAnsi="Courier New" w:cs="Courier New"/>
+          <w:sz w:val="20"/>
+          <w:szCs w:val="20"/>
+        </w:rPr>
+        <w:t>)        (</w:t>
+      </w:r>
+      <w:r>
+        <w:rPr>
+          <w:rFonts w:ascii="Courier New" w:hAnsi="Courier New" w:cs="Courier New"/>
+          <w:sz w:val="20"/>
+          <w:szCs w:val="20"/>
+        </w:rPr>
+        <w:t>s</w:t>
+      </w:r>
+      <w:r>
+        <w:rPr>
+          <w:rFonts w:ascii="Courier New" w:hAnsi="Courier New" w:cs="Courier New"/>
+          <w:sz w:val="20"/>
+          <w:szCs w:val="20"/>
+        </w:rPr>
+        <w:t>)</w:t>
       </w:r>
     </w:p>
     <w:p>

</xml_diff>